<commit_message>
Updated Tutorial Text.docx and Tutorial Text.xlsx..-Dana-
</commit_message>
<xml_diff>
--- a/additionalContent/Tutorial Text.docx
+++ b/additionalContent/Tutorial Text.docx
@@ -267,11 +267,9 @@
       <w:r>
         <w:t xml:space="preserve">{move forward} many times over.  The {move </w:t>
       </w:r>
-      <w:proofErr w:type="gramStart"/>
-      <w:r>
-        <w:t>forward  until</w:t>
-      </w:r>
-      <w:proofErr w:type="gramEnd"/>
+      <w:r>
+        <w:t>forward until</w:t>
+      </w:r>
       <w:r>
         <w:t xml:space="preserve"> unable} button will have Rufus continue to travel in the direction he is facing at the time of the buttons execution until he dies or is no longer able to move forward because something is obstructing his path; such as a wa</w:t>
       </w:r>

</xml_diff>